<commit_message>
Add component to user guide and cleanup a bit
</commit_message>
<xml_diff>
--- a/user_guide.docx
+++ b/user_guide.docx
@@ -1,10 +1,940 @@
 
 <file path=word/document.xml><?xml version="1.0" encoding="utf-8"?>
-<w:document xmlns:wpc="http://schemas.microsoft.com/office/word/2010/wordprocessingCanvas" xmlns:cx="http://schemas.microsoft.com/office/drawing/2014/chartex" xmlns:cx1="http://schemas.microsoft.com/office/drawing/2015/9/8/chartex" xmlns:cx2="http://schemas.microsoft.com/office/drawing/2015/10/21/chartex" xmlns:cx3="http://schemas.microsoft.com/office/drawing/2016/5/9/chartex" xmlns:cx4="http://schemas.microsoft.com/office/drawing/2016/5/10/chartex" xmlns:cx5="http://schemas.microsoft.com/office/drawing/2016/5/11/chartex" xmlns:cx6="http://schemas.microsoft.com/office/drawing/2016/5/12/chartex" xmlns:cx7="http://schemas.microsoft.com/office/drawing/2016/5/13/chartex" xmlns:cx8="http://schemas.microsoft.com/office/drawing/2016/5/14/chartex" xmlns:mc="http://schemas.openxmlformats.org/markup-compatibility/2006" xmlns:aink="http://schemas.microsoft.com/office/drawing/2016/ink" xmlns:am3d="http://schemas.microsoft.com/office/drawing/2017/model3d" xmlns:o="urn:schemas-microsoft-com:office:office" xmlns:oel="http://schemas.microsoft.com/office/2019/extlst" xmlns:r="http://schemas.openxmlformats.org/officeDocument/2006/relationships" xmlns:m="http://schemas.openxmlformats.org/officeDocument/2006/math" xmlns:v="urn:schemas-microsoft-com:vml" xmlns:wp14="http://schemas.microsoft.com/office/word/2010/wordprocessingDrawing" xmlns:wp="http://schemas.openxmlformats.org/drawingml/2006/wordprocessingDrawing" xmlns:w10="urn:schemas-microsoft-com:office:word" xmlns:w="http://schemas.openxmlformats.org/wordprocessingml/2006/main" xmlns:w14="http://schemas.microsoft.com/office/word/2010/wordml" xmlns:w15="http://schemas.microsoft.com/office/word/2012/wordml" xmlns:w16cex="http://schemas.microsoft.com/office/word/2018/wordml/cex" xmlns:w16cid="http://schemas.microsoft.com/office/word/2016/wordml/cid" xmlns:w16="http://schemas.microsoft.com/office/word/2018/wordml" xmlns:w16du="http://schemas.microsoft.com/office/word/2023/wordml/word16du" xmlns:w16sdtdh="http://schemas.microsoft.com/office/word/2020/wordml/sdtdatahash" xmlns:w16se="http://schemas.microsoft.com/office/word/2015/wordml/symex" xmlns:wpg="http://schemas.microsoft.com/office/word/2010/wordprocessingGroup" xmlns:wpi="http://schemas.microsoft.com/office/word/2010/wordprocessingInk" xmlns:wne="http://schemas.microsoft.com/office/word/2006/wordml" xmlns:wps="http://schemas.microsoft.com/office/word/2010/wordprocessingShape" mc:Ignorable="w14 w15 w16se w16cid w16 w16cex w16sdtdh w16du wp14">
+<w:document xmlns:wpc="http://schemas.microsoft.com/office/word/2010/wordprocessingCanvas" xmlns:cx="http://schemas.microsoft.com/office/drawing/2014/chartex" xmlns:cx1="http://schemas.microsoft.com/office/drawing/2015/9/8/chartex" xmlns:cx2="http://schemas.microsoft.com/office/drawing/2015/10/21/chartex" xmlns:cx3="http://schemas.microsoft.com/office/drawing/2016/5/9/chartex" xmlns:cx4="http://schemas.microsoft.com/office/drawing/2016/5/10/chartex" xmlns:cx5="http://schemas.microsoft.com/office/drawing/2016/5/11/chartex" xmlns:cx6="http://schemas.microsoft.com/office/drawing/2016/5/12/chartex" xmlns:cx7="http://schemas.microsoft.com/office/drawing/2016/5/13/chartex" xmlns:cx8="http://schemas.microsoft.com/office/drawing/2016/5/14/chartex" xmlns:mc="http://schemas.openxmlformats.org/markup-compatibility/2006" xmlns:aink="http://schemas.microsoft.com/office/drawing/2016/ink" xmlns:am3d="http://schemas.microsoft.com/office/drawing/2017/model3d" xmlns:o="urn:schemas-microsoft-com:office:office" xmlns:oel="http://schemas.microsoft.com/office/2019/extlst" xmlns:r="http://schemas.openxmlformats.org/officeDocument/2006/relationships" xmlns:m="http://schemas.openxmlformats.org/officeDocument/2006/math" xmlns:v="urn:schemas-microsoft-com:vml" xmlns:wp14="http://schemas.microsoft.com/office/word/2010/wordprocessingDrawing" xmlns:wp="http://schemas.openxmlformats.org/drawingml/2006/wordprocessingDrawing" xmlns:w10="urn:schemas-microsoft-com:office:word" xmlns:w="http://schemas.openxmlformats.org/wordprocessingml/2006/main" xmlns:w14="http://schemas.microsoft.com/office/word/2010/wordml" xmlns:w15="http://schemas.microsoft.com/office/word/2012/wordml" xmlns:w16cex="http://schemas.microsoft.com/office/word/2018/wordml/cex" xmlns:w16cid="http://schemas.microsoft.com/office/word/2016/wordml/cid" xmlns:w16="http://schemas.microsoft.com/office/word/2018/wordml" xmlns:w16sdtdh="http://schemas.microsoft.com/office/word/2020/wordml/sdtdatahash" xmlns:w16se="http://schemas.microsoft.com/office/word/2015/wordml/symex" xmlns:wpg="http://schemas.microsoft.com/office/word/2010/wordprocessingGroup" xmlns:wpi="http://schemas.microsoft.com/office/word/2010/wordprocessingInk" xmlns:wne="http://schemas.microsoft.com/office/word/2006/wordml" xmlns:wps="http://schemas.microsoft.com/office/word/2010/wordprocessingShape" mc:Ignorable="w14 w15 w16se w16cid w16 w16cex w16sdtdh wp14">
   <w:body>
     <w:p>
       <w:r>
-        <w:t>Our Shiny app comprises three major sections: the corporate structure, network graph, and influence graph. Each section includes similar components for filtering, visualization, and a nodes-edges table.</w:t>
+        <w:t xml:space="preserve">Our Shiny app comprises three major </w:t>
+      </w:r>
+      <w:r>
+        <w:t>modules</w:t>
+      </w:r>
+      <w:r>
+        <w:t xml:space="preserve">: the corporate structure, network graph, and influence graph. Each section includes similar components for </w:t>
+      </w:r>
+      <w:r>
+        <w:t>visualization and filtering.</w:t>
+      </w:r>
+    </w:p>
+    <w:p>
+      <w:pPr>
+        <w:pStyle w:val="ListParagraph"/>
+        <w:numPr>
+          <w:ilvl w:val="0"/>
+          <w:numId w:val="3"/>
+        </w:numPr>
+        <w:ind w:left="426" w:hanging="426"/>
+        <w:rPr>
+          <w:color w:val="002060"/>
+          <w:sz w:val="40"/>
+          <w:szCs w:val="40"/>
+        </w:rPr>
+      </w:pPr>
+      <w:r>
+        <w:rPr>
+          <w:color w:val="002060"/>
+          <w:sz w:val="40"/>
+          <w:szCs w:val="40"/>
+        </w:rPr>
+        <w:t>Components</w:t>
+      </w:r>
+    </w:p>
+    <w:p>
+      <w:pPr>
+        <w:rPr>
+          <w:color w:val="002060"/>
+        </w:rPr>
+      </w:pPr>
+      <w:r>
+        <w:rPr>
+          <w:color w:val="002060"/>
+        </w:rPr>
+        <w:t xml:space="preserve">Our components for modules are similar </w:t>
+      </w:r>
+      <w:r>
+        <w:rPr>
+          <w:color w:val="002060"/>
+        </w:rPr>
+        <w:t>due to same visualizations used in modules</w:t>
+      </w:r>
+      <w:r>
+        <w:rPr>
+          <w:color w:val="002060"/>
+        </w:rPr>
+        <w:t>.</w:t>
+      </w:r>
+    </w:p>
+    <w:p>
+      <w:r>
+        <w:rPr>
+          <w:noProof/>
+        </w:rPr>
+        <w:drawing>
+          <wp:inline distT="0" distB="0" distL="0" distR="0" wp14:anchorId="767DA50C" wp14:editId="2E9E0CFC">
+            <wp:extent cx="5731510" cy="2900045"/>
+            <wp:effectExtent l="0" t="0" r="0" b="0"/>
+            <wp:docPr id="467287562" name="Picture 13" descr="A screenshot of a computer&#10;&#10;Description automatically generated"/>
+            <wp:cNvGraphicFramePr>
+              <a:graphicFrameLocks xmlns:a="http://schemas.openxmlformats.org/drawingml/2006/main" noChangeAspect="1"/>
+            </wp:cNvGraphicFramePr>
+            <a:graphic xmlns:a="http://schemas.openxmlformats.org/drawingml/2006/main">
+              <a:graphicData uri="http://schemas.openxmlformats.org/drawingml/2006/picture">
+                <pic:pic xmlns:pic="http://schemas.openxmlformats.org/drawingml/2006/picture">
+                  <pic:nvPicPr>
+                    <pic:cNvPr id="467287562" name="Picture 13" descr="A screenshot of a computer&#10;&#10;Description automatically generated"/>
+                    <pic:cNvPicPr/>
+                  </pic:nvPicPr>
+                  <pic:blipFill>
+                    <a:blip r:embed="rId5" cstate="print">
+                      <a:extLst>
+                        <a:ext uri="{28A0092B-C50C-407E-A947-70E740481C1C}">
+                          <a14:useLocalDpi xmlns:a14="http://schemas.microsoft.com/office/drawing/2010/main" val="0"/>
+                        </a:ext>
+                      </a:extLst>
+                    </a:blip>
+                    <a:stretch>
+                      <a:fillRect/>
+                    </a:stretch>
+                  </pic:blipFill>
+                  <pic:spPr>
+                    <a:xfrm>
+                      <a:off x="0" y="0"/>
+                      <a:ext cx="5731510" cy="2900045"/>
+                    </a:xfrm>
+                    <a:prstGeom prst="rect">
+                      <a:avLst/>
+                    </a:prstGeom>
+                  </pic:spPr>
+                </pic:pic>
+              </a:graphicData>
+            </a:graphic>
+          </wp:inline>
+        </w:drawing>
+      </w:r>
+    </w:p>
+    <w:p>
+      <w:r>
+        <w:rPr>
+          <w:noProof/>
+        </w:rPr>
+        <w:drawing>
+          <wp:inline distT="0" distB="0" distL="0" distR="0" wp14:anchorId="11830F0A" wp14:editId="3ED53A6F">
+            <wp:extent cx="5731510" cy="1835150"/>
+            <wp:effectExtent l="0" t="0" r="0" b="6350"/>
+            <wp:docPr id="1250349263" name="Picture 14" descr="A screenshot of a computer&#10;&#10;Description automatically generated"/>
+            <wp:cNvGraphicFramePr>
+              <a:graphicFrameLocks xmlns:a="http://schemas.openxmlformats.org/drawingml/2006/main" noChangeAspect="1"/>
+            </wp:cNvGraphicFramePr>
+            <a:graphic xmlns:a="http://schemas.openxmlformats.org/drawingml/2006/main">
+              <a:graphicData uri="http://schemas.openxmlformats.org/drawingml/2006/picture">
+                <pic:pic xmlns:pic="http://schemas.openxmlformats.org/drawingml/2006/picture">
+                  <pic:nvPicPr>
+                    <pic:cNvPr id="1250349263" name="Picture 14" descr="A screenshot of a computer&#10;&#10;Description automatically generated"/>
+                    <pic:cNvPicPr/>
+                  </pic:nvPicPr>
+                  <pic:blipFill>
+                    <a:blip r:embed="rId6" cstate="print">
+                      <a:extLst>
+                        <a:ext uri="{28A0092B-C50C-407E-A947-70E740481C1C}">
+                          <a14:useLocalDpi xmlns:a14="http://schemas.microsoft.com/office/drawing/2010/main" val="0"/>
+                        </a:ext>
+                      </a:extLst>
+                    </a:blip>
+                    <a:stretch>
+                      <a:fillRect/>
+                    </a:stretch>
+                  </pic:blipFill>
+                  <pic:spPr>
+                    <a:xfrm>
+                      <a:off x="0" y="0"/>
+                      <a:ext cx="5731510" cy="1835150"/>
+                    </a:xfrm>
+                    <a:prstGeom prst="rect">
+                      <a:avLst/>
+                    </a:prstGeom>
+                  </pic:spPr>
+                </pic:pic>
+              </a:graphicData>
+            </a:graphic>
+          </wp:inline>
+        </w:drawing>
+      </w:r>
+    </w:p>
+    <w:p>
+      <w:pPr>
+        <w:pStyle w:val="ListParagraph"/>
+        <w:numPr>
+          <w:ilvl w:val="0"/>
+          <w:numId w:val="5"/>
+        </w:numPr>
+        <w:rPr>
+          <w:i/>
+          <w:iCs/>
+          <w:u w:val="single"/>
+        </w:rPr>
+      </w:pPr>
+      <w:r>
+        <w:rPr>
+          <w:i/>
+          <w:iCs/>
+          <w:u w:val="single"/>
+        </w:rPr>
+        <w:t>Plot type</w:t>
+      </w:r>
+      <w:r>
+        <w:t>: S</w:t>
+      </w:r>
+      <w:r>
+        <w:t>ets what type of graph to be plotted. Depending on the module, this may not always be present.</w:t>
+      </w:r>
+    </w:p>
+    <w:p>
+      <w:pPr>
+        <w:rPr>
+          <w:i/>
+          <w:iCs/>
+          <w:u w:val="single"/>
+        </w:rPr>
+      </w:pPr>
+    </w:p>
+    <w:p>
+      <w:pPr>
+        <w:pStyle w:val="ListParagraph"/>
+        <w:numPr>
+          <w:ilvl w:val="0"/>
+          <w:numId w:val="5"/>
+        </w:numPr>
+      </w:pPr>
+      <w:r>
+        <w:rPr>
+          <w:i/>
+          <w:iCs/>
+          <w:u w:val="single"/>
+        </w:rPr>
+        <w:t xml:space="preserve">Reference </w:t>
+      </w:r>
+      <w:r>
+        <w:rPr>
+          <w:i/>
+          <w:iCs/>
+          <w:u w:val="single"/>
+        </w:rPr>
+        <w:t>node type</w:t>
+      </w:r>
+      <w:r>
+        <w:t xml:space="preserve">: </w:t>
+      </w:r>
+      <w:r>
+        <w:t xml:space="preserve">Shows the types of node available in the network. Select a type from here to show the available nodes of the type in d. </w:t>
+      </w:r>
+      <w:r>
+        <w:rPr>
+          <w:i/>
+          <w:iCs/>
+          <w:u w:val="single"/>
+        </w:rPr>
+        <w:t>Reference node selector</w:t>
+      </w:r>
+    </w:p>
+    <w:p/>
+    <w:p>
+      <w:pPr>
+        <w:pStyle w:val="ListParagraph"/>
+        <w:numPr>
+          <w:ilvl w:val="0"/>
+          <w:numId w:val="5"/>
+        </w:numPr>
+        <w:rPr>
+          <w:i/>
+          <w:iCs/>
+          <w:u w:val="single"/>
+        </w:rPr>
+      </w:pPr>
+      <w:r>
+        <w:rPr>
+          <w:i/>
+          <w:iCs/>
+          <w:u w:val="single"/>
+        </w:rPr>
+        <w:t xml:space="preserve">Reference </w:t>
+      </w:r>
+      <w:r>
+        <w:rPr>
+          <w:i/>
+          <w:iCs/>
+          <w:u w:val="single"/>
+        </w:rPr>
+        <w:t xml:space="preserve">node </w:t>
+      </w:r>
+      <w:r>
+        <w:rPr>
+          <w:i/>
+          <w:iCs/>
+          <w:u w:val="single"/>
+        </w:rPr>
+        <w:t>search</w:t>
+      </w:r>
+      <w:r>
+        <w:t>: U</w:t>
+      </w:r>
+      <w:r>
+        <w:t>se this input</w:t>
+      </w:r>
+      <w:r>
+        <w:t xml:space="preserve"> to filter the list in</w:t>
+      </w:r>
+      <w:r>
+        <w:t xml:space="preserve"> d. </w:t>
+      </w:r>
+      <w:r>
+        <w:rPr>
+          <w:i/>
+          <w:iCs/>
+          <w:u w:val="single"/>
+        </w:rPr>
+        <w:t>Reference node selector</w:t>
+      </w:r>
+      <w:r>
+        <w:t xml:space="preserve"> further.</w:t>
+      </w:r>
+    </w:p>
+    <w:p>
+      <w:pPr>
+        <w:rPr>
+          <w:i/>
+          <w:iCs/>
+          <w:u w:val="single"/>
+        </w:rPr>
+      </w:pPr>
+    </w:p>
+    <w:p>
+      <w:pPr>
+        <w:pStyle w:val="ListParagraph"/>
+        <w:numPr>
+          <w:ilvl w:val="0"/>
+          <w:numId w:val="5"/>
+        </w:numPr>
+        <w:rPr>
+          <w:i/>
+          <w:iCs/>
+          <w:u w:val="single"/>
+        </w:rPr>
+      </w:pPr>
+      <w:r>
+        <w:rPr>
+          <w:i/>
+          <w:iCs/>
+          <w:u w:val="single"/>
+        </w:rPr>
+        <w:t>Reference node selector</w:t>
+      </w:r>
+      <w:r>
+        <w:t>: S</w:t>
+      </w:r>
+      <w:r>
+        <w:t>elect the reference node from this list. This node will be the main node for the visualization.</w:t>
+      </w:r>
+    </w:p>
+    <w:p>
+      <w:pPr>
+        <w:rPr>
+          <w:i/>
+          <w:iCs/>
+          <w:u w:val="single"/>
+        </w:rPr>
+      </w:pPr>
+    </w:p>
+    <w:p>
+      <w:pPr>
+        <w:pStyle w:val="ListParagraph"/>
+        <w:numPr>
+          <w:ilvl w:val="0"/>
+          <w:numId w:val="5"/>
+        </w:numPr>
+        <w:rPr>
+          <w:i/>
+          <w:iCs/>
+          <w:u w:val="single"/>
+        </w:rPr>
+      </w:pPr>
+      <w:r>
+        <w:rPr>
+          <w:i/>
+          <w:iCs/>
+          <w:u w:val="single"/>
+        </w:rPr>
+        <w:t>Network depth</w:t>
+      </w:r>
+      <w:r>
+        <w:t>: S</w:t>
+      </w:r>
+      <w:r>
+        <w:t xml:space="preserve">elect how far from the reference node will be used in the visualization, i.e., 1 will only show </w:t>
+      </w:r>
+      <w:r>
+        <w:t xml:space="preserve">direct </w:t>
+      </w:r>
+      <w:proofErr w:type="spellStart"/>
+      <w:r>
+        <w:t>neighbors</w:t>
+      </w:r>
+      <w:proofErr w:type="spellEnd"/>
+      <w:r>
+        <w:t xml:space="preserve">, 2 the </w:t>
+      </w:r>
+      <w:proofErr w:type="spellStart"/>
+      <w:r>
+        <w:t>neighbor</w:t>
+      </w:r>
+      <w:proofErr w:type="spellEnd"/>
+      <w:r>
+        <w:t xml:space="preserve"> of </w:t>
+      </w:r>
+      <w:proofErr w:type="spellStart"/>
+      <w:r>
+        <w:t>neighbors</w:t>
+      </w:r>
+      <w:proofErr w:type="spellEnd"/>
+      <w:r>
+        <w:t>, and so on. The higher this value is, the longer the visualization may take render.</w:t>
+      </w:r>
+    </w:p>
+    <w:p>
+      <w:pPr>
+        <w:ind w:left="709"/>
+      </w:pPr>
+      <w:r>
+        <w:t xml:space="preserve">Select a </w:t>
+      </w:r>
+      <w:r>
+        <w:rPr>
+          <w:u w:val="single"/>
+        </w:rPr>
+        <w:t>higher number</w:t>
+      </w:r>
+      <w:r>
+        <w:t xml:space="preserve"> for a </w:t>
+      </w:r>
+      <w:r>
+        <w:rPr>
+          <w:u w:val="single"/>
+        </w:rPr>
+        <w:t>bird’s eye view</w:t>
+      </w:r>
+      <w:r>
+        <w:t xml:space="preserve"> of the network. Select </w:t>
+      </w:r>
+      <w:r>
+        <w:t xml:space="preserve">corresponding </w:t>
+      </w:r>
+      <w:r>
+        <w:rPr>
+          <w:u w:val="single"/>
+        </w:rPr>
+        <w:t>reference node</w:t>
+      </w:r>
+      <w:r>
+        <w:t xml:space="preserve"> and a </w:t>
+      </w:r>
+      <w:r>
+        <w:rPr>
+          <w:u w:val="single"/>
+        </w:rPr>
+        <w:t>lower number</w:t>
+      </w:r>
+      <w:r>
+        <w:t xml:space="preserve"> for taking a closer look at that node’s local network.</w:t>
+      </w:r>
+    </w:p>
+    <w:p>
+      <w:pPr>
+        <w:ind w:left="709"/>
+      </w:pPr>
+      <w:r>
+        <w:rPr>
+          <w:i/>
+          <w:iCs/>
+        </w:rPr>
+        <w:t>Note</w:t>
+      </w:r>
+      <w:r>
+        <w:t xml:space="preserve">: some smaller graphs may not need the full range of values to render all the connected nodes. Some may need higher value to render all. Use f. </w:t>
+      </w:r>
+      <w:r>
+        <w:rPr>
+          <w:i/>
+          <w:iCs/>
+          <w:u w:val="single"/>
+        </w:rPr>
+        <w:t>Full network render toggle</w:t>
+      </w:r>
+      <w:r>
+        <w:t xml:space="preserve"> in this case.</w:t>
+      </w:r>
+    </w:p>
+    <w:p>
+      <w:pPr>
+        <w:pStyle w:val="ListParagraph"/>
+        <w:numPr>
+          <w:ilvl w:val="0"/>
+          <w:numId w:val="5"/>
+        </w:numPr>
+        <w:rPr>
+          <w:i/>
+          <w:iCs/>
+          <w:u w:val="single"/>
+        </w:rPr>
+      </w:pPr>
+      <w:r>
+        <w:rPr>
+          <w:i/>
+          <w:iCs/>
+          <w:u w:val="single"/>
+        </w:rPr>
+        <w:t>Full network render toggle</w:t>
+      </w:r>
+      <w:r>
+        <w:t>: I</w:t>
+      </w:r>
+      <w:r>
+        <w:t xml:space="preserve">f selected, it will disable and ignore the value in e. </w:t>
+      </w:r>
+      <w:r>
+        <w:rPr>
+          <w:i/>
+          <w:iCs/>
+          <w:u w:val="single"/>
+        </w:rPr>
+        <w:t>Network depth</w:t>
+      </w:r>
+      <w:r>
+        <w:t xml:space="preserve"> and render all the nodes connected to the reference node, no matter how far they are.</w:t>
+      </w:r>
+    </w:p>
+    <w:p>
+      <w:pPr>
+        <w:pStyle w:val="ListParagraph"/>
+        <w:rPr>
+          <w:i/>
+          <w:iCs/>
+          <w:u w:val="single"/>
+        </w:rPr>
+      </w:pPr>
+    </w:p>
+    <w:p>
+      <w:pPr>
+        <w:pStyle w:val="ListParagraph"/>
+        <w:numPr>
+          <w:ilvl w:val="0"/>
+          <w:numId w:val="5"/>
+        </w:numPr>
+        <w:rPr>
+          <w:i/>
+          <w:iCs/>
+          <w:u w:val="single"/>
+        </w:rPr>
+      </w:pPr>
+      <w:r>
+        <w:rPr>
+          <w:i/>
+          <w:iCs/>
+          <w:u w:val="single"/>
+        </w:rPr>
+        <w:t>Date selector</w:t>
+      </w:r>
+      <w:r>
+        <w:t>: S</w:t>
+      </w:r>
+      <w:r>
+        <w:t xml:space="preserve">elects a date for the visualization. The resulting output will render the network structure on this date. This is useful for </w:t>
+      </w:r>
+      <w:r>
+        <w:rPr>
+          <w:u w:val="single"/>
+        </w:rPr>
+        <w:t>inspecting the network changes in time</w:t>
+      </w:r>
+      <w:r>
+        <w:t>.</w:t>
+      </w:r>
+    </w:p>
+    <w:p>
+      <w:pPr>
+        <w:pStyle w:val="ListParagraph"/>
+        <w:rPr>
+          <w:i/>
+          <w:iCs/>
+          <w:u w:val="single"/>
+        </w:rPr>
+      </w:pPr>
+    </w:p>
+    <w:p>
+      <w:pPr>
+        <w:pStyle w:val="ListParagraph"/>
+        <w:numPr>
+          <w:ilvl w:val="0"/>
+          <w:numId w:val="5"/>
+        </w:numPr>
+        <w:rPr>
+          <w:i/>
+          <w:iCs/>
+          <w:u w:val="single"/>
+        </w:rPr>
+      </w:pPr>
+      <w:r>
+        <w:rPr>
+          <w:i/>
+          <w:iCs/>
+          <w:u w:val="single"/>
+        </w:rPr>
+        <w:t>All-time edges toggle</w:t>
+      </w:r>
+      <w:r>
+        <w:t>: I</w:t>
+      </w:r>
+      <w:r>
+        <w:t xml:space="preserve">f selected, it will disable and ignore </w:t>
+      </w:r>
+      <w:r>
+        <w:t xml:space="preserve">g. </w:t>
+      </w:r>
+      <w:r>
+        <w:rPr>
+          <w:i/>
+          <w:iCs/>
+          <w:u w:val="single"/>
+        </w:rPr>
+        <w:t>Date selector</w:t>
+      </w:r>
+      <w:r>
+        <w:t>. This is useful for looking at all the historical edges/transactions in the network.</w:t>
+      </w:r>
+    </w:p>
+    <w:p>
+      <w:pPr>
+        <w:pStyle w:val="ListParagraph"/>
+        <w:rPr>
+          <w:i/>
+          <w:iCs/>
+          <w:u w:val="single"/>
+        </w:rPr>
+      </w:pPr>
+    </w:p>
+    <w:p>
+      <w:pPr>
+        <w:pStyle w:val="ListParagraph"/>
+        <w:numPr>
+          <w:ilvl w:val="0"/>
+          <w:numId w:val="5"/>
+        </w:numPr>
+        <w:rPr>
+          <w:i/>
+          <w:iCs/>
+          <w:u w:val="single"/>
+        </w:rPr>
+      </w:pPr>
+      <w:r>
+        <w:rPr>
+          <w:i/>
+          <w:iCs/>
+          <w:u w:val="single"/>
+        </w:rPr>
+        <w:t xml:space="preserve">Plot </w:t>
+      </w:r>
+      <w:r>
+        <w:rPr>
+          <w:i/>
+          <w:iCs/>
+          <w:u w:val="single"/>
+        </w:rPr>
+        <w:t>description</w:t>
+      </w:r>
+      <w:r>
+        <w:t>: D</w:t>
+      </w:r>
+      <w:r>
+        <w:t>escribes what the plot is for.</w:t>
+      </w:r>
+    </w:p>
+    <w:p>
+      <w:pPr>
+        <w:pStyle w:val="ListParagraph"/>
+        <w:rPr>
+          <w:i/>
+          <w:iCs/>
+          <w:u w:val="single"/>
+        </w:rPr>
+      </w:pPr>
+    </w:p>
+    <w:p>
+      <w:pPr>
+        <w:pStyle w:val="ListParagraph"/>
+        <w:numPr>
+          <w:ilvl w:val="0"/>
+          <w:numId w:val="5"/>
+        </w:numPr>
+        <w:rPr>
+          <w:i/>
+          <w:iCs/>
+          <w:u w:val="single"/>
+        </w:rPr>
+      </w:pPr>
+      <w:r>
+        <w:rPr>
+          <w:i/>
+          <w:iCs/>
+          <w:u w:val="single"/>
+        </w:rPr>
+        <w:t xml:space="preserve">Yearly </w:t>
+      </w:r>
+      <w:r>
+        <w:rPr>
+          <w:i/>
+          <w:iCs/>
+          <w:u w:val="single"/>
+        </w:rPr>
+        <w:t>activities</w:t>
+      </w:r>
+      <w:r>
+        <w:t>: S</w:t>
+      </w:r>
+      <w:r>
+        <w:t>hows the all-time yearly activities or transactions within the plotted network (function may differ a bit depending on the module).</w:t>
+      </w:r>
+    </w:p>
+    <w:p>
+      <w:pPr>
+        <w:ind w:left="709"/>
+      </w:pPr>
+      <w:r>
+        <w:rPr>
+          <w:i/>
+          <w:iCs/>
+        </w:rPr>
+        <w:t>Hint</w:t>
+      </w:r>
+      <w:r>
+        <w:t xml:space="preserve">: Higher activity for a year after years of little or no activity may indicate a </w:t>
+      </w:r>
+      <w:r>
+        <w:rPr>
+          <w:u w:val="single"/>
+        </w:rPr>
+        <w:t>suspicious period</w:t>
+      </w:r>
+      <w:r>
+        <w:t>.</w:t>
+      </w:r>
+    </w:p>
+    <w:p>
+      <w:pPr>
+        <w:pStyle w:val="ListParagraph"/>
+        <w:numPr>
+          <w:ilvl w:val="0"/>
+          <w:numId w:val="5"/>
+        </w:numPr>
+        <w:rPr>
+          <w:i/>
+          <w:iCs/>
+          <w:u w:val="single"/>
+        </w:rPr>
+      </w:pPr>
+      <w:r>
+        <w:rPr>
+          <w:i/>
+          <w:iCs/>
+          <w:u w:val="single"/>
+        </w:rPr>
+        <w:t>Network plot</w:t>
+      </w:r>
+      <w:r>
+        <w:t>: C</w:t>
+      </w:r>
+      <w:r>
+        <w:t xml:space="preserve">ontains an interactive network plot of the selected type. </w:t>
+      </w:r>
+      <w:r>
+        <w:rPr>
+          <w:u w:val="single"/>
+        </w:rPr>
+        <w:t>Hover on a node</w:t>
+      </w:r>
+      <w:r>
+        <w:t xml:space="preserve"> to show more details about it.</w:t>
+      </w:r>
+    </w:p>
+    <w:p>
+      <w:pPr>
+        <w:pStyle w:val="ListParagraph"/>
+        <w:rPr>
+          <w:i/>
+          <w:iCs/>
+          <w:u w:val="single"/>
+        </w:rPr>
+      </w:pPr>
+    </w:p>
+    <w:p>
+      <w:pPr>
+        <w:pStyle w:val="ListParagraph"/>
+        <w:numPr>
+          <w:ilvl w:val="0"/>
+          <w:numId w:val="5"/>
+        </w:numPr>
+        <w:rPr>
+          <w:i/>
+          <w:iCs/>
+          <w:u w:val="single"/>
+        </w:rPr>
+      </w:pPr>
+      <w:r>
+        <w:rPr>
+          <w:i/>
+          <w:iCs/>
+          <w:u w:val="single"/>
+        </w:rPr>
+        <w:t>Nodes list</w:t>
+      </w:r>
+      <w:r>
+        <w:t>: S</w:t>
+      </w:r>
+      <w:r>
+        <w:t xml:space="preserve">hows </w:t>
+      </w:r>
+      <w:r>
+        <w:t>a</w:t>
+      </w:r>
+      <w:r>
+        <w:t xml:space="preserve"> list of nodes show</w:t>
+      </w:r>
+      <w:r>
+        <w:t>n</w:t>
+      </w:r>
+      <w:r>
+        <w:t xml:space="preserve"> in </w:t>
+      </w:r>
+      <w:r>
+        <w:t xml:space="preserve">k. </w:t>
+      </w:r>
+      <w:r>
+        <w:rPr>
+          <w:i/>
+          <w:iCs/>
+          <w:u w:val="single"/>
+        </w:rPr>
+        <w:t>Network plot</w:t>
+      </w:r>
+      <w:r>
+        <w:t xml:space="preserve">. The table contains additional information about the nodes (depends on network type). </w:t>
+      </w:r>
+      <w:r>
+        <w:rPr>
+          <w:u w:val="single"/>
+        </w:rPr>
+        <w:t>Select</w:t>
+      </w:r>
+      <w:r>
+        <w:t xml:space="preserve"> nodes from the list to </w:t>
+      </w:r>
+      <w:r>
+        <w:rPr>
+          <w:u w:val="single"/>
+        </w:rPr>
+        <w:t>highlight</w:t>
+      </w:r>
+      <w:r>
+        <w:t xml:space="preserve"> them in the plot.</w:t>
+      </w:r>
+    </w:p>
+    <w:p>
+      <w:pPr>
+        <w:pStyle w:val="ListParagraph"/>
+        <w:rPr>
+          <w:i/>
+          <w:iCs/>
+          <w:u w:val="single"/>
+        </w:rPr>
+      </w:pPr>
+    </w:p>
+    <w:p>
+      <w:pPr>
+        <w:pStyle w:val="ListParagraph"/>
+        <w:numPr>
+          <w:ilvl w:val="0"/>
+          <w:numId w:val="5"/>
+        </w:numPr>
+        <w:rPr>
+          <w:i/>
+          <w:iCs/>
+          <w:u w:val="single"/>
+        </w:rPr>
+      </w:pPr>
+      <w:r>
+        <w:rPr>
+          <w:i/>
+          <w:iCs/>
+          <w:u w:val="single"/>
+        </w:rPr>
+        <w:lastRenderedPageBreak/>
+        <w:t>Edges list</w:t>
+      </w:r>
+      <w:r>
+        <w:t xml:space="preserve">: Visible after selecting the </w:t>
+      </w:r>
+      <w:r>
+        <w:rPr>
+          <w:i/>
+          <w:iCs/>
+        </w:rPr>
+        <w:t>Edges</w:t>
+      </w:r>
+      <w:r>
+        <w:t xml:space="preserve"> tab. This shows a list of nodes shown in </w:t>
+      </w:r>
+      <w:r>
+        <w:t xml:space="preserve">k. </w:t>
+      </w:r>
+      <w:r>
+        <w:rPr>
+          <w:i/>
+          <w:iCs/>
+          <w:u w:val="single"/>
+        </w:rPr>
+        <w:t>Network plot</w:t>
+      </w:r>
+      <w:r>
+        <w:t>.</w:t>
+      </w:r>
+      <w:r>
+        <w:t xml:space="preserve"> </w:t>
+      </w:r>
+      <w:r>
+        <w:t xml:space="preserve">The table contains additional information about the </w:t>
+      </w:r>
+      <w:r>
+        <w:t>edges. Useful in checking for suspicious transactions.</w:t>
+      </w:r>
+    </w:p>
+    <w:p>
+      <w:pPr>
+        <w:pStyle w:val="ListParagraph"/>
+        <w:numPr>
+          <w:ilvl w:val="0"/>
+          <w:numId w:val="3"/>
+        </w:numPr>
+        <w:ind w:left="426" w:hanging="426"/>
+        <w:rPr>
+          <w:color w:val="002060"/>
+          <w:sz w:val="40"/>
+          <w:szCs w:val="40"/>
+        </w:rPr>
+      </w:pPr>
+      <w:r>
+        <w:rPr>
+          <w:color w:val="002060"/>
+          <w:sz w:val="40"/>
+          <w:szCs w:val="40"/>
+        </w:rPr>
+        <w:t>Sections</w:t>
       </w:r>
     </w:p>
     <w:p>
@@ -14,23 +944,15 @@
           <w:ilvl w:val="0"/>
           <w:numId w:val="2"/>
         </w:numPr>
+      </w:pPr>
+      <w:r>
         <w:rPr>
           <w:rFonts w:hint="eastAsia"/>
         </w:rPr>
-      </w:pPr>
-      <w:r>
-        <w:rPr>
-          <w:rFonts w:hint="eastAsia"/>
-        </w:rPr>
         <w:t>Corporate Structure</w:t>
       </w:r>
     </w:p>
     <w:p>
-      <w:pPr>
-        <w:rPr>
-          <w:rFonts w:hint="eastAsia"/>
-        </w:rPr>
-      </w:pPr>
       <w:r>
         <w:rPr>
           <w:rFonts w:hint="eastAsia"/>
@@ -105,7 +1027,7 @@
               </wp:anchor>
             </w:drawing>
           </mc:Choice>
-          <mc:Fallback>
+          <mc:Fallback xmlns:w16du="http://schemas.microsoft.com/office/word/2023/wordml/word16du">
             <w:pict>
               <v:shape w14:anchorId="0F081CE6" id="Frame 10" o:spid="_x0000_s1026" style="position:absolute;margin-left:25.5pt;margin-top:17pt;width:50.5pt;height:28.5pt;z-index:251660288;visibility:visible;mso-wrap-style:square;mso-width-percent:0;mso-height-percent:0;mso-wrap-distance-left:9pt;mso-wrap-distance-top:0;mso-wrap-distance-right:9pt;mso-wrap-distance-bottom:0;mso-position-horizontal:absolute;mso-position-horizontal-relative:text;mso-position-vertical:absolute;mso-position-vertical-relative:text;mso-width-percent:0;mso-height-percent:0;mso-width-relative:margin;mso-height-relative:margin;v-text-anchor:middle" coordsize="641350,361950" o:gfxdata="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" path="m,l641350,r,361950l,361950,,xm45244,45244r,271462l596106,316706r,-271462l45244,45244xe" fillcolor="red" strokecolor="red" strokeweight="1pt">
                 <v:stroke joinstyle="miter"/>
@@ -210,7 +1132,7 @@
               </wp:anchor>
             </w:drawing>
           </mc:Choice>
-          <mc:Fallback>
+          <mc:Fallback xmlns:w16du="http://schemas.microsoft.com/office/word/2023/wordml/word16du">
             <w:pict>
               <v:roundrect w14:anchorId="006C7AF4" id="Rectangle: Rounded Corners 8" o:spid="_x0000_s1026" style="position:absolute;margin-left:33pt;margin-top:1.05pt;width:35pt;height:11.5pt;z-index:-251657216;visibility:visible;mso-wrap-style:square;mso-wrap-distance-left:9pt;mso-wrap-distance-top:0;mso-wrap-distance-right:9pt;mso-wrap-distance-bottom:0;mso-position-horizontal:absolute;mso-position-horizontal-relative:text;mso-position-vertical:absolute;mso-position-vertical-relative:text;v-text-anchor:middle" arcsize="10923f" o:gfxdata="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" fillcolor="white [3201]" strokecolor="black [3200]" strokeweight="1pt">
                 <v:stroke joinstyle="miter"/>
@@ -225,9 +1147,9 @@
           <w:noProof/>
         </w:rPr>
         <w:drawing>
-          <wp:inline distT="0" distB="0" distL="0" distR="0" wp14:anchorId="21692D9B" wp14:editId="26BC61E2">
-            <wp:extent cx="5727700" cy="3219450"/>
-            <wp:effectExtent l="0" t="0" r="6350" b="0"/>
+          <wp:inline distT="0" distB="0" distL="0" distR="0" wp14:anchorId="21692D9B" wp14:editId="24D7D39F">
+            <wp:extent cx="5501390" cy="3092245"/>
+            <wp:effectExtent l="0" t="0" r="0" b="0"/>
             <wp:docPr id="1502612719" name="Picture 1"/>
             <wp:cNvGraphicFramePr>
               <a:graphicFrameLocks xmlns:a="http://schemas.openxmlformats.org/drawingml/2006/main" noChangeAspect="1"/>
@@ -242,7 +1164,7 @@
                     </pic:cNvPicPr>
                   </pic:nvPicPr>
                   <pic:blipFill>
-                    <a:blip r:embed="rId5" cstate="print">
+                    <a:blip r:embed="rId7" cstate="print">
                       <a:extLst>
                         <a:ext uri="{28A0092B-C50C-407E-A947-70E740481C1C}">
                           <a14:useLocalDpi xmlns:a14="http://schemas.microsoft.com/office/drawing/2010/main" val="0"/>
@@ -257,7 +1179,7 @@
                   <pic:spPr bwMode="auto">
                     <a:xfrm>
                       <a:off x="0" y="0"/>
-                      <a:ext cx="5727700" cy="3219450"/>
+                      <a:ext cx="5522810" cy="3104285"/>
                     </a:xfrm>
                     <a:prstGeom prst="rect">
                       <a:avLst/>
@@ -275,11 +1197,6 @@
       </w:r>
     </w:p>
     <w:p>
-      <w:pPr>
-        <w:rPr>
-          <w:rFonts w:hint="eastAsia"/>
-        </w:rPr>
-      </w:pPr>
       <w:r>
         <w:rPr>
           <w:rFonts w:hint="eastAsia"/>
@@ -372,7 +1289,7 @@
               </wp:anchor>
             </w:drawing>
           </mc:Choice>
-          <mc:Fallback>
+          <mc:Fallback xmlns:w16du="http://schemas.microsoft.com/office/word/2023/wordml/word16du">
             <w:pict>
               <v:shape w14:anchorId="4A87D1D0" id="Frame 10" o:spid="_x0000_s1026" style="position:absolute;margin-left:-8pt;margin-top:14.8pt;width:125.5pt;height:104pt;z-index:251662336;visibility:visible;mso-wrap-style:square;mso-width-percent:0;mso-height-percent:0;mso-wrap-distance-left:9pt;mso-wrap-distance-top:0;mso-wrap-distance-right:9pt;mso-wrap-distance-bottom:0;mso-position-horizontal:absolute;mso-position-horizontal-relative:margin;mso-position-vertical:absolute;mso-position-vertical-relative:text;mso-width-percent:0;mso-height-percent:0;mso-width-relative:margin;mso-height-relative:margin;v-text-anchor:middle" coordsize="1593850,1320800" o:gfxdata="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" path="m,l1593850,r,1320800l,1320800,,xm165100,165100r,990600l1428750,1155700r,-990600l165100,165100xe" fillcolor="red" strokecolor="red" strokeweight="1pt">
                 <v:stroke joinstyle="miter"/>
@@ -406,7 +1323,7 @@
                     </pic:cNvPicPr>
                   </pic:nvPicPr>
                   <pic:blipFill>
-                    <a:blip r:embed="rId5" cstate="print">
+                    <a:blip r:embed="rId7" cstate="print">
                       <a:extLst>
                         <a:ext uri="{28A0092B-C50C-407E-A947-70E740481C1C}">
                           <a14:useLocalDpi xmlns:a14="http://schemas.microsoft.com/office/drawing/2010/main" val="0"/>
@@ -441,7 +1358,16 @@
     <w:p>
       <w:r>
         <w:lastRenderedPageBreak/>
-        <w:t>Step 3: Select the network depth and date. For the corporate structure, a smaller depth number is preferred. A larger depth number is typically used for network investigations.</w:t>
+        <w:t xml:space="preserve">Step 3: Select the network depth and date. For the corporate structure, a </w:t>
+      </w:r>
+      <w:r>
+        <w:rPr>
+          <w:u w:val="single"/>
+        </w:rPr>
+        <w:t>smaller depth number is preferred</w:t>
+      </w:r>
+      <w:r>
+        <w:t>. A larger depth number is typically used for network investigations.</w:t>
       </w:r>
     </w:p>
     <w:p>
@@ -524,7 +1450,7 @@
               </wp:anchor>
             </w:drawing>
           </mc:Choice>
-          <mc:Fallback>
+          <mc:Fallback xmlns:w16du="http://schemas.microsoft.com/office/word/2023/wordml/word16du">
             <w:pict>
               <v:shape w14:anchorId="5FB90C93" id="Frame 10" o:spid="_x0000_s1026" style="position:absolute;margin-left:-10.5pt;margin-top:99.05pt;width:125.5pt;height:104pt;z-index:251664384;visibility:visible;mso-wrap-style:square;mso-width-percent:0;mso-height-percent:0;mso-wrap-distance-left:9pt;mso-wrap-distance-top:0;mso-wrap-distance-right:9pt;mso-wrap-distance-bottom:0;mso-position-horizontal:absolute;mso-position-horizontal-relative:margin;mso-position-vertical:absolute;mso-position-vertical-relative:text;mso-width-percent:0;mso-height-percent:0;mso-width-relative:margin;mso-height-relative:margin;v-text-anchor:middle" coordsize="1593850,1320800" o:gfxdata="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" path="m,l1593850,r,1320800l,1320800,,xm165100,165100r,990600l1428750,1155700r,-990600l165100,165100xe" fillcolor="red" strokecolor="red" strokeweight="1pt">
                 <v:stroke joinstyle="miter"/>
@@ -558,7 +1484,7 @@
                     </pic:cNvPicPr>
                   </pic:nvPicPr>
                   <pic:blipFill>
-                    <a:blip r:embed="rId5" cstate="print">
+                    <a:blip r:embed="rId7" cstate="print">
                       <a:extLst>
                         <a:ext uri="{28A0092B-C50C-407E-A947-70E740481C1C}">
                           <a14:useLocalDpi xmlns:a14="http://schemas.microsoft.com/office/drawing/2010/main" val="0"/>
@@ -591,11 +1517,6 @@
       </w:r>
     </w:p>
     <w:p>
-      <w:pPr>
-        <w:rPr>
-          <w:rFonts w:hint="eastAsia"/>
-        </w:rPr>
-      </w:pPr>
       <w:r>
         <w:rPr>
           <w:rFonts w:hint="eastAsia"/>
@@ -670,7 +1591,7 @@
               </wp:anchor>
             </w:drawing>
           </mc:Choice>
-          <mc:Fallback>
+          <mc:Fallback xmlns:w16du="http://schemas.microsoft.com/office/word/2023/wordml/word16du">
             <w:pict>
               <v:shape w14:anchorId="4DFF7E64" id="Frame 10" o:spid="_x0000_s1026" style="position:absolute;margin-left:103.5pt;margin-top:22.25pt;width:356pt;height:148pt;z-index:251666432;visibility:visible;mso-wrap-style:square;mso-width-percent:0;mso-height-percent:0;mso-wrap-distance-left:9pt;mso-wrap-distance-top:0;mso-wrap-distance-right:9pt;mso-wrap-distance-bottom:0;mso-position-horizontal:absolute;mso-position-horizontal-relative:margin;mso-position-vertical:absolute;mso-position-vertical-relative:text;mso-width-percent:0;mso-height-percent:0;mso-width-relative:margin;mso-height-relative:margin;v-text-anchor:middle" coordsize="4521200,1879600" o:gfxdata="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" path="m,l4521200,r,1879600l,1879600,,xm234950,234950r,1409700l4286250,1644650r,-1409700l234950,234950xe" fillcolor="red" strokecolor="red" strokeweight="1pt">
                 <v:stroke joinstyle="miter"/>
@@ -710,7 +1631,7 @@
                     </pic:cNvPicPr>
                   </pic:nvPicPr>
                   <pic:blipFill>
-                    <a:blip r:embed="rId5" cstate="print">
+                    <a:blip r:embed="rId7" cstate="print">
                       <a:extLst>
                         <a:ext uri="{28A0092B-C50C-407E-A947-70E740481C1C}">
                           <a14:useLocalDpi xmlns:a14="http://schemas.microsoft.com/office/drawing/2010/main" val="0"/>
@@ -758,7 +1679,6 @@
     <w:p>
       <w:pPr>
         <w:rPr>
-          <w:rFonts w:hint="eastAsia"/>
           <w:noProof/>
         </w:rPr>
       </w:pPr>
@@ -843,7 +1763,7 @@
               </wp:anchor>
             </w:drawing>
           </mc:Choice>
-          <mc:Fallback>
+          <mc:Fallback xmlns:w16du="http://schemas.microsoft.com/office/word/2023/wordml/word16du">
             <w:pict>
               <v:shape w14:anchorId="2A955A1A" id="Frame 10" o:spid="_x0000_s1026" style="position:absolute;margin-left:105pt;margin-top:136.05pt;width:356pt;height:75.5pt;z-index:251668480;visibility:visible;mso-wrap-style:square;mso-width-percent:0;mso-height-percent:0;mso-wrap-distance-left:9pt;mso-wrap-distance-top:0;mso-wrap-distance-right:9pt;mso-wrap-distance-bottom:0;mso-position-horizontal:absolute;mso-position-horizontal-relative:margin;mso-position-vertical:absolute;mso-position-vertical-relative:text;mso-width-percent:0;mso-height-percent:0;mso-width-relative:margin;mso-height-relative:margin;v-text-anchor:middle" coordsize="4521200,958850" o:gfxdata="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" path="m,l4521200,r,958850l,958850,,xm119856,119856r,719138l4401344,838994r,-719138l119856,119856xe" fillcolor="red" strokecolor="red" strokeweight="1pt">
                 <v:stroke joinstyle="miter"/>
@@ -877,7 +1797,7 @@
                     </pic:cNvPicPr>
                   </pic:nvPicPr>
                   <pic:blipFill>
-                    <a:blip r:embed="rId5" cstate="print">
+                    <a:blip r:embed="rId7" cstate="print">
                       <a:extLst>
                         <a:ext uri="{28A0092B-C50C-407E-A947-70E740481C1C}">
                           <a14:useLocalDpi xmlns:a14="http://schemas.microsoft.com/office/drawing/2010/main" val="0"/>
@@ -943,28 +1863,11 @@
       </w:r>
     </w:p>
     <w:p>
-      <w:pPr>
+      <w:r>
         <w:rPr>
           <w:rFonts w:hint="eastAsia"/>
         </w:rPr>
-      </w:pPr>
-      <w:r>
-        <w:rPr>
-          <w:rFonts w:hint="eastAsia"/>
-        </w:rPr>
-        <w:t xml:space="preserve">Step 1: Click </w:t>
-      </w:r>
-      <w:r>
-        <w:rPr>
-          <w:rFonts w:hint="eastAsia"/>
-        </w:rPr>
-        <w:t>Network Graph</w:t>
-      </w:r>
-      <w:r>
-        <w:rPr>
-          <w:rFonts w:hint="eastAsia"/>
-        </w:rPr>
-        <w:t xml:space="preserve"> Tab.</w:t>
+        <w:t>Step 1: Click Network Graph Tab.</w:t>
       </w:r>
     </w:p>
     <w:p>
@@ -1042,7 +1945,7 @@
               </wp:anchor>
             </w:drawing>
           </mc:Choice>
-          <mc:Fallback>
+          <mc:Fallback xmlns:w16du="http://schemas.microsoft.com/office/word/2023/wordml/word16du">
             <w:pict>
               <v:shape w14:anchorId="44BE5D34" id="Frame 10" o:spid="_x0000_s1026" style="position:absolute;margin-left:53.5pt;margin-top:.4pt;width:67pt;height:17pt;z-index:251670528;visibility:visible;mso-wrap-style:square;mso-width-percent:0;mso-height-percent:0;mso-wrap-distance-left:9pt;mso-wrap-distance-top:0;mso-wrap-distance-right:9pt;mso-wrap-distance-bottom:0;mso-position-horizontal:absolute;mso-position-horizontal-relative:margin;mso-position-vertical:absolute;mso-position-vertical-relative:text;mso-width-percent:0;mso-height-percent:0;mso-width-relative:margin;mso-height-relative:margin;v-text-anchor:middle" coordsize="850900,215900" o:gfxdata="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" path="m,l850900,r,215900l,215900,,xm26988,26988r,161925l823913,188913r,-161925l26988,26988xe" fillcolor="red" strokecolor="red" strokeweight="1pt">
                 <v:stroke joinstyle="miter"/>
@@ -1076,7 +1979,7 @@
                     </pic:cNvPicPr>
                   </pic:nvPicPr>
                   <pic:blipFill>
-                    <a:blip r:embed="rId6" cstate="print">
+                    <a:blip r:embed="rId8" cstate="print">
                       <a:extLst>
                         <a:ext uri="{28A0092B-C50C-407E-A947-70E740481C1C}">
                           <a14:useLocalDpi xmlns:a14="http://schemas.microsoft.com/office/drawing/2010/main" val="0"/>
@@ -1109,11 +2012,6 @@
       </w:r>
     </w:p>
     <w:p>
-      <w:pPr>
-        <w:rPr>
-          <w:rFonts w:hint="eastAsia"/>
-        </w:rPr>
-      </w:pPr>
       <w:r>
         <w:rPr>
           <w:rFonts w:hint="eastAsia"/>
@@ -1188,7 +2086,7 @@
               </wp:anchor>
             </w:drawing>
           </mc:Choice>
-          <mc:Fallback>
+          <mc:Fallback xmlns:w16du="http://schemas.microsoft.com/office/word/2023/wordml/word16du">
             <w:pict>
               <v:shape w14:anchorId="39F778D1" id="Frame 10" o:spid="_x0000_s1026" style="position:absolute;margin-left:49pt;margin-top:75.5pt;width:67pt;height:17pt;z-index:251672576;visibility:visible;mso-wrap-style:square;mso-width-percent:0;mso-height-percent:0;mso-wrap-distance-left:9pt;mso-wrap-distance-top:0;mso-wrap-distance-right:9pt;mso-wrap-distance-bottom:0;mso-position-horizontal:absolute;mso-position-horizontal-relative:margin;mso-position-vertical:absolute;mso-position-vertical-relative:text;mso-width-percent:0;mso-height-percent:0;mso-width-relative:margin;mso-height-relative:margin;v-text-anchor:middle" coordsize="850900,215900" o:gfxdata="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" path="m,l850900,r,215900l,215900,,xm26988,26988r,161925l823913,188913r,-161925l26988,26988xe" fillcolor="red" strokecolor="red" strokeweight="1pt">
                 <v:stroke joinstyle="miter"/>
@@ -1225,7 +2123,7 @@
                     </pic:cNvPicPr>
                   </pic:nvPicPr>
                   <pic:blipFill>
-                    <a:blip r:embed="rId6" cstate="print">
+                    <a:blip r:embed="rId8" cstate="print">
                       <a:extLst>
                         <a:ext uri="{28A0092B-C50C-407E-A947-70E740481C1C}">
                           <a14:useLocalDpi xmlns:a14="http://schemas.microsoft.com/office/drawing/2010/main" val="0"/>
@@ -1287,11 +2185,6 @@
       </w:r>
     </w:p>
     <w:p>
-      <w:pPr>
-        <w:rPr>
-          <w:rFonts w:hint="eastAsia"/>
-        </w:rPr>
-      </w:pPr>
       <w:r>
         <w:rPr>
           <w:rFonts w:hint="eastAsia"/>
@@ -1366,7 +2259,7 @@
               </wp:anchor>
             </w:drawing>
           </mc:Choice>
-          <mc:Fallback>
+          <mc:Fallback xmlns:w16du="http://schemas.microsoft.com/office/word/2023/wordml/word16du">
             <w:pict>
               <v:shape w14:anchorId="5472EE70" id="Frame 10" o:spid="_x0000_s1026" style="position:absolute;margin-left:92.5pt;margin-top:23.4pt;width:67pt;height:17pt;z-index:251674624;visibility:visible;mso-wrap-style:square;mso-width-percent:0;mso-height-percent:0;mso-wrap-distance-left:9pt;mso-wrap-distance-top:0;mso-wrap-distance-right:9pt;mso-wrap-distance-bottom:0;mso-position-horizontal:absolute;mso-position-horizontal-relative:margin;mso-position-vertical:absolute;mso-position-vertical-relative:text;mso-width-percent:0;mso-height-percent:0;mso-width-relative:margin;mso-height-relative:margin;v-text-anchor:middle" coordsize="850900,215900" o:gfxdata="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" path="m,l850900,r,215900l,215900,,xm26988,26988r,161925l823913,188913r,-161925l26988,26988xe" fillcolor="red" strokecolor="red" strokeweight="1pt">
                 <v:stroke joinstyle="miter"/>
@@ -1414,7 +2307,7 @@
                     </pic:cNvPicPr>
                   </pic:nvPicPr>
                   <pic:blipFill>
-                    <a:blip r:embed="rId7" cstate="print">
+                    <a:blip r:embed="rId9" cstate="print">
                       <a:extLst>
                         <a:ext uri="{28A0092B-C50C-407E-A947-70E740481C1C}">
                           <a14:useLocalDpi xmlns:a14="http://schemas.microsoft.com/office/drawing/2010/main" val="0"/>
@@ -1448,7 +2341,16 @@
     </w:p>
     <w:p>
       <w:r>
-        <w:t>Step 2: Perform similar filtering and visualization actions as in the corporate and network graphs. Hover over the nodes to view the page rank score.</w:t>
+        <w:t xml:space="preserve">Step 2: Perform similar filtering and visualization actions as in the corporate and network graphs. Hover over the nodes to view the </w:t>
+      </w:r>
+      <w:r>
+        <w:rPr>
+          <w:u w:val="single"/>
+        </w:rPr>
+        <w:t>page rank score</w:t>
+      </w:r>
+      <w:r>
+        <w:t>.</w:t>
       </w:r>
     </w:p>
     <w:p>
@@ -1526,7 +2428,7 @@
               </wp:anchor>
             </w:drawing>
           </mc:Choice>
-          <mc:Fallback>
+          <mc:Fallback xmlns:w16du="http://schemas.microsoft.com/office/word/2023/wordml/word16du">
             <w:pict>
               <v:shape w14:anchorId="361DCCDD" id="Frame 10" o:spid="_x0000_s1026" style="position:absolute;margin-left:263pt;margin-top:46.4pt;width:84.5pt;height:31.5pt;z-index:251676672;visibility:visible;mso-wrap-style:square;mso-width-percent:0;mso-height-percent:0;mso-wrap-distance-left:9pt;mso-wrap-distance-top:0;mso-wrap-distance-right:9pt;mso-wrap-distance-bottom:0;mso-position-horizontal:absolute;mso-position-horizontal-relative:margin;mso-position-vertical:absolute;mso-position-vertical-relative:text;mso-width-percent:0;mso-height-percent:0;mso-width-relative:margin;mso-height-relative:margin;v-text-anchor:middle" coordsize="1073150,400050" o:gfxdata="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" path="m,l1073150,r,400050l,400050,,xm50006,50006r,300038l1023144,350044r,-300038l50006,50006xe" fillcolor="red" strokecolor="red" strokeweight="1pt">
                 <v:stroke joinstyle="miter"/>
@@ -1560,7 +2462,7 @@
                     </pic:cNvPicPr>
                   </pic:nvPicPr>
                   <pic:blipFill>
-                    <a:blip r:embed="rId7" cstate="print">
+                    <a:blip r:embed="rId9" cstate="print">
                       <a:extLst>
                         <a:ext uri="{28A0092B-C50C-407E-A947-70E740481C1C}">
                           <a14:useLocalDpi xmlns:a14="http://schemas.microsoft.com/office/drawing/2010/main" val="0"/>
@@ -1596,11 +2498,6 @@
     <w:p/>
     <w:p/>
     <w:p>
-      <w:pPr>
-        <w:rPr>
-          <w:rFonts w:hint="eastAsia"/>
-        </w:rPr>
-      </w:pPr>
       <w:r>
         <w:rPr>
           <w:rFonts w:hint="eastAsia"/>
@@ -1676,7 +2573,7 @@
               </wp:anchor>
             </w:drawing>
           </mc:Choice>
-          <mc:Fallback>
+          <mc:Fallback xmlns:w16du="http://schemas.microsoft.com/office/word/2023/wordml/word16du">
             <w:pict>
               <v:shape w14:anchorId="647277B5" id="Frame 10" o:spid="_x0000_s1026" style="position:absolute;margin-left:263pt;margin-top:79pt;width:84.5pt;height:31.5pt;z-index:251678720;visibility:visible;mso-wrap-style:square;mso-width-percent:0;mso-height-percent:0;mso-wrap-distance-left:9pt;mso-wrap-distance-top:0;mso-wrap-distance-right:9pt;mso-wrap-distance-bottom:0;mso-position-horizontal:absolute;mso-position-horizontal-relative:margin;mso-position-vertical:absolute;mso-position-vertical-relative:text;mso-width-percent:0;mso-height-percent:0;mso-width-relative:margin;mso-height-relative:margin;v-text-anchor:middle" coordsize="1073150,400050" o:gfxdata="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" path="m,l1073150,r,400050l,400050,,xm50006,50006r,300038l1023144,350044r,-300038l50006,50006xe" fillcolor="red" strokecolor="red" strokeweight="1pt">
                 <v:stroke joinstyle="miter"/>
@@ -1688,7 +2585,16 @@
         </mc:AlternateContent>
       </w:r>
       <w:r>
-        <w:t>Step 3: Switch to Power Brokers. Hover over the nodes to view the betweenness centrality score</w:t>
+        <w:t xml:space="preserve">Step 3: Switch to Power Brokers. Hover over the nodes to view the </w:t>
+      </w:r>
+      <w:r>
+        <w:rPr>
+          <w:u w:val="single"/>
+        </w:rPr>
+        <w:t>betweenness centrality</w:t>
+      </w:r>
+      <w:r>
+        <w:t xml:space="preserve"> score</w:t>
       </w:r>
       <w:r>
         <w:rPr>
@@ -1719,7 +2625,7 @@
                     </pic:cNvPicPr>
                   </pic:nvPicPr>
                   <pic:blipFill>
-                    <a:blip r:embed="rId8" cstate="print">
+                    <a:blip r:embed="rId10" cstate="print">
                       <a:extLst>
                         <a:ext uri="{28A0092B-C50C-407E-A947-70E740481C1C}">
                           <a14:useLocalDpi xmlns:a14="http://schemas.microsoft.com/office/drawing/2010/main" val="0"/>
@@ -1752,13 +2658,7 @@
       </w:r>
     </w:p>
     <w:p/>
-    <w:p>
-      <w:pPr>
-        <w:rPr>
-          <w:rFonts w:hint="eastAsia"/>
-        </w:rPr>
-      </w:pPr>
-    </w:p>
+    <w:p/>
     <w:sectPr>
       <w:pgSz w:w="11906" w:h="16838"/>
       <w:pgMar w:top="1440" w:right="1440" w:bottom="1440" w:left="1440" w:header="708" w:footer="708" w:gutter="0"/>
@@ -1770,7 +2670,7 @@
 </file>
 
 <file path=word/numbering.xml><?xml version="1.0" encoding="utf-8"?>
-<w:numbering xmlns:wpc="http://schemas.microsoft.com/office/word/2010/wordprocessingCanvas" xmlns:cx="http://schemas.microsoft.com/office/drawing/2014/chartex" xmlns:cx1="http://schemas.microsoft.com/office/drawing/2015/9/8/chartex" xmlns:cx2="http://schemas.microsoft.com/office/drawing/2015/10/21/chartex" xmlns:cx3="http://schemas.microsoft.com/office/drawing/2016/5/9/chartex" xmlns:cx4="http://schemas.microsoft.com/office/drawing/2016/5/10/chartex" xmlns:cx5="http://schemas.microsoft.com/office/drawing/2016/5/11/chartex" xmlns:cx6="http://schemas.microsoft.com/office/drawing/2016/5/12/chartex" xmlns:cx7="http://schemas.microsoft.com/office/drawing/2016/5/13/chartex" xmlns:cx8="http://schemas.microsoft.com/office/drawing/2016/5/14/chartex" xmlns:mc="http://schemas.openxmlformats.org/markup-compatibility/2006" xmlns:aink="http://schemas.microsoft.com/office/drawing/2016/ink" xmlns:am3d="http://schemas.microsoft.com/office/drawing/2017/model3d" xmlns:o="urn:schemas-microsoft-com:office:office" xmlns:oel="http://schemas.microsoft.com/office/2019/extlst" xmlns:r="http://schemas.openxmlformats.org/officeDocument/2006/relationships" xmlns:m="http://schemas.openxmlformats.org/officeDocument/2006/math" xmlns:v="urn:schemas-microsoft-com:vml" xmlns:wp14="http://schemas.microsoft.com/office/word/2010/wordprocessingDrawing" xmlns:wp="http://schemas.openxmlformats.org/drawingml/2006/wordprocessingDrawing" xmlns:w10="urn:schemas-microsoft-com:office:word" xmlns:w="http://schemas.openxmlformats.org/wordprocessingml/2006/main" xmlns:w14="http://schemas.microsoft.com/office/word/2010/wordml" xmlns:w15="http://schemas.microsoft.com/office/word/2012/wordml" xmlns:w16cex="http://schemas.microsoft.com/office/word/2018/wordml/cex" xmlns:w16cid="http://schemas.microsoft.com/office/word/2016/wordml/cid" xmlns:w16="http://schemas.microsoft.com/office/word/2018/wordml" xmlns:w16du="http://schemas.microsoft.com/office/word/2023/wordml/word16du" xmlns:w16sdtdh="http://schemas.microsoft.com/office/word/2020/wordml/sdtdatahash" xmlns:w16se="http://schemas.microsoft.com/office/word/2015/wordml/symex" xmlns:wpg="http://schemas.microsoft.com/office/word/2010/wordprocessingGroup" xmlns:wpi="http://schemas.microsoft.com/office/word/2010/wordprocessingInk" xmlns:wne="http://schemas.microsoft.com/office/word/2006/wordml" xmlns:wps="http://schemas.microsoft.com/office/word/2010/wordprocessingShape" mc:Ignorable="w14 w15 w16se w16cid w16 w16cex w16sdtdh w16du wp14">
+<w:numbering xmlns:wpc="http://schemas.microsoft.com/office/word/2010/wordprocessingCanvas" xmlns:cx="http://schemas.microsoft.com/office/drawing/2014/chartex" xmlns:cx1="http://schemas.microsoft.com/office/drawing/2015/9/8/chartex" xmlns:cx2="http://schemas.microsoft.com/office/drawing/2015/10/21/chartex" xmlns:cx3="http://schemas.microsoft.com/office/drawing/2016/5/9/chartex" xmlns:cx4="http://schemas.microsoft.com/office/drawing/2016/5/10/chartex" xmlns:cx5="http://schemas.microsoft.com/office/drawing/2016/5/11/chartex" xmlns:cx6="http://schemas.microsoft.com/office/drawing/2016/5/12/chartex" xmlns:cx7="http://schemas.microsoft.com/office/drawing/2016/5/13/chartex" xmlns:cx8="http://schemas.microsoft.com/office/drawing/2016/5/14/chartex" xmlns:mc="http://schemas.openxmlformats.org/markup-compatibility/2006" xmlns:aink="http://schemas.microsoft.com/office/drawing/2016/ink" xmlns:am3d="http://schemas.microsoft.com/office/drawing/2017/model3d" xmlns:o="urn:schemas-microsoft-com:office:office" xmlns:oel="http://schemas.microsoft.com/office/2019/extlst" xmlns:r="http://schemas.openxmlformats.org/officeDocument/2006/relationships" xmlns:m="http://schemas.openxmlformats.org/officeDocument/2006/math" xmlns:v="urn:schemas-microsoft-com:vml" xmlns:wp14="http://schemas.microsoft.com/office/word/2010/wordprocessingDrawing" xmlns:wp="http://schemas.openxmlformats.org/drawingml/2006/wordprocessingDrawing" xmlns:w10="urn:schemas-microsoft-com:office:word" xmlns:w="http://schemas.openxmlformats.org/wordprocessingml/2006/main" xmlns:w14="http://schemas.microsoft.com/office/word/2010/wordml" xmlns:w15="http://schemas.microsoft.com/office/word/2012/wordml" xmlns:w16cex="http://schemas.microsoft.com/office/word/2018/wordml/cex" xmlns:w16cid="http://schemas.microsoft.com/office/word/2016/wordml/cid" xmlns:w16="http://schemas.microsoft.com/office/word/2018/wordml" xmlns:w16sdtdh="http://schemas.microsoft.com/office/word/2020/wordml/sdtdatahash" xmlns:w16se="http://schemas.microsoft.com/office/word/2015/wordml/symex" xmlns:wpg="http://schemas.microsoft.com/office/word/2010/wordprocessingGroup" xmlns:wpi="http://schemas.microsoft.com/office/word/2010/wordprocessingInk" xmlns:wne="http://schemas.microsoft.com/office/word/2006/wordml" xmlns:wps="http://schemas.microsoft.com/office/word/2010/wordprocessingShape" mc:Ignorable="w14 w15 w16se w16cid w16 w16cex w16sdtdh wp14">
   <w:abstractNum w:abstractNumId="0" w15:restartNumberingAfterBreak="0">
     <w:nsid w:val="3A00610D"/>
     <w:multiLevelType w:val="hybridMultilevel"/>
@@ -1861,6 +2761,184 @@
     </w:lvl>
   </w:abstractNum>
   <w:abstractNum w:abstractNumId="1" w15:restartNumberingAfterBreak="0">
+    <w:nsid w:val="45534141"/>
+    <w:multiLevelType w:val="hybridMultilevel"/>
+    <w:tmpl w:val="2A209818"/>
+    <w:lvl w:ilvl="0" w:tplc="0409000F">
+      <w:start w:val="1"/>
+      <w:numFmt w:val="decimal"/>
+      <w:lvlText w:val="%1."/>
+      <w:lvlJc w:val="left"/>
+      <w:pPr>
+        <w:ind w:left="720" w:hanging="360"/>
+      </w:pPr>
+      <w:rPr>
+        <w:rFonts w:hint="default"/>
+      </w:rPr>
+    </w:lvl>
+    <w:lvl w:ilvl="1" w:tplc="04090019" w:tentative="1">
+      <w:start w:val="1"/>
+      <w:numFmt w:val="lowerLetter"/>
+      <w:lvlText w:val="%2."/>
+      <w:lvlJc w:val="left"/>
+      <w:pPr>
+        <w:ind w:left="1440" w:hanging="360"/>
+      </w:pPr>
+    </w:lvl>
+    <w:lvl w:ilvl="2" w:tplc="0409001B" w:tentative="1">
+      <w:start w:val="1"/>
+      <w:numFmt w:val="lowerRoman"/>
+      <w:lvlText w:val="%3."/>
+      <w:lvlJc w:val="right"/>
+      <w:pPr>
+        <w:ind w:left="2160" w:hanging="180"/>
+      </w:pPr>
+    </w:lvl>
+    <w:lvl w:ilvl="3" w:tplc="0409000F" w:tentative="1">
+      <w:start w:val="1"/>
+      <w:numFmt w:val="decimal"/>
+      <w:lvlText w:val="%4."/>
+      <w:lvlJc w:val="left"/>
+      <w:pPr>
+        <w:ind w:left="2880" w:hanging="360"/>
+      </w:pPr>
+    </w:lvl>
+    <w:lvl w:ilvl="4" w:tplc="04090019" w:tentative="1">
+      <w:start w:val="1"/>
+      <w:numFmt w:val="lowerLetter"/>
+      <w:lvlText w:val="%5."/>
+      <w:lvlJc w:val="left"/>
+      <w:pPr>
+        <w:ind w:left="3600" w:hanging="360"/>
+      </w:pPr>
+    </w:lvl>
+    <w:lvl w:ilvl="5" w:tplc="0409001B" w:tentative="1">
+      <w:start w:val="1"/>
+      <w:numFmt w:val="lowerRoman"/>
+      <w:lvlText w:val="%6."/>
+      <w:lvlJc w:val="right"/>
+      <w:pPr>
+        <w:ind w:left="4320" w:hanging="180"/>
+      </w:pPr>
+    </w:lvl>
+    <w:lvl w:ilvl="6" w:tplc="0409000F" w:tentative="1">
+      <w:start w:val="1"/>
+      <w:numFmt w:val="decimal"/>
+      <w:lvlText w:val="%7."/>
+      <w:lvlJc w:val="left"/>
+      <w:pPr>
+        <w:ind w:left="5040" w:hanging="360"/>
+      </w:pPr>
+    </w:lvl>
+    <w:lvl w:ilvl="7" w:tplc="04090019" w:tentative="1">
+      <w:start w:val="1"/>
+      <w:numFmt w:val="lowerLetter"/>
+      <w:lvlText w:val="%8."/>
+      <w:lvlJc w:val="left"/>
+      <w:pPr>
+        <w:ind w:left="5760" w:hanging="360"/>
+      </w:pPr>
+    </w:lvl>
+    <w:lvl w:ilvl="8" w:tplc="0409001B" w:tentative="1">
+      <w:start w:val="1"/>
+      <w:numFmt w:val="lowerRoman"/>
+      <w:lvlText w:val="%9."/>
+      <w:lvlJc w:val="right"/>
+      <w:pPr>
+        <w:ind w:left="6480" w:hanging="180"/>
+      </w:pPr>
+    </w:lvl>
+  </w:abstractNum>
+  <w:abstractNum w:abstractNumId="2" w15:restartNumberingAfterBreak="0">
+    <w:nsid w:val="51C77A5B"/>
+    <w:multiLevelType w:val="hybridMultilevel"/>
+    <w:tmpl w:val="9410C424"/>
+    <w:lvl w:ilvl="0" w:tplc="04090015">
+      <w:start w:val="1"/>
+      <w:numFmt w:val="upperLetter"/>
+      <w:lvlText w:val="%1."/>
+      <w:lvlJc w:val="left"/>
+      <w:pPr>
+        <w:ind w:left="720" w:hanging="360"/>
+      </w:pPr>
+      <w:rPr>
+        <w:rFonts w:hint="default"/>
+      </w:rPr>
+    </w:lvl>
+    <w:lvl w:ilvl="1" w:tplc="04090019" w:tentative="1">
+      <w:start w:val="1"/>
+      <w:numFmt w:val="lowerLetter"/>
+      <w:lvlText w:val="%2."/>
+      <w:lvlJc w:val="left"/>
+      <w:pPr>
+        <w:ind w:left="1440" w:hanging="360"/>
+      </w:pPr>
+    </w:lvl>
+    <w:lvl w:ilvl="2" w:tplc="0409001B" w:tentative="1">
+      <w:start w:val="1"/>
+      <w:numFmt w:val="lowerRoman"/>
+      <w:lvlText w:val="%3."/>
+      <w:lvlJc w:val="right"/>
+      <w:pPr>
+        <w:ind w:left="2160" w:hanging="180"/>
+      </w:pPr>
+    </w:lvl>
+    <w:lvl w:ilvl="3" w:tplc="0409000F" w:tentative="1">
+      <w:start w:val="1"/>
+      <w:numFmt w:val="decimal"/>
+      <w:lvlText w:val="%4."/>
+      <w:lvlJc w:val="left"/>
+      <w:pPr>
+        <w:ind w:left="2880" w:hanging="360"/>
+      </w:pPr>
+    </w:lvl>
+    <w:lvl w:ilvl="4" w:tplc="04090019" w:tentative="1">
+      <w:start w:val="1"/>
+      <w:numFmt w:val="lowerLetter"/>
+      <w:lvlText w:val="%5."/>
+      <w:lvlJc w:val="left"/>
+      <w:pPr>
+        <w:ind w:left="3600" w:hanging="360"/>
+      </w:pPr>
+    </w:lvl>
+    <w:lvl w:ilvl="5" w:tplc="0409001B" w:tentative="1">
+      <w:start w:val="1"/>
+      <w:numFmt w:val="lowerRoman"/>
+      <w:lvlText w:val="%6."/>
+      <w:lvlJc w:val="right"/>
+      <w:pPr>
+        <w:ind w:left="4320" w:hanging="180"/>
+      </w:pPr>
+    </w:lvl>
+    <w:lvl w:ilvl="6" w:tplc="0409000F" w:tentative="1">
+      <w:start w:val="1"/>
+      <w:numFmt w:val="decimal"/>
+      <w:lvlText w:val="%7."/>
+      <w:lvlJc w:val="left"/>
+      <w:pPr>
+        <w:ind w:left="5040" w:hanging="360"/>
+      </w:pPr>
+    </w:lvl>
+    <w:lvl w:ilvl="7" w:tplc="04090019" w:tentative="1">
+      <w:start w:val="1"/>
+      <w:numFmt w:val="lowerLetter"/>
+      <w:lvlText w:val="%8."/>
+      <w:lvlJc w:val="left"/>
+      <w:pPr>
+        <w:ind w:left="5760" w:hanging="360"/>
+      </w:pPr>
+    </w:lvl>
+    <w:lvl w:ilvl="8" w:tplc="0409001B" w:tentative="1">
+      <w:start w:val="1"/>
+      <w:numFmt w:val="lowerRoman"/>
+      <w:lvlText w:val="%9."/>
+      <w:lvlJc w:val="right"/>
+      <w:pPr>
+        <w:ind w:left="6480" w:hanging="180"/>
+      </w:pPr>
+    </w:lvl>
+  </w:abstractNum>
+  <w:abstractNum w:abstractNumId="3" w15:restartNumberingAfterBreak="0">
     <w:nsid w:val="6E895BD4"/>
     <w:multiLevelType w:val="hybridMultilevel"/>
     <w:tmpl w:val="2EE6A828"/>
@@ -1949,17 +3027,115 @@
       </w:pPr>
     </w:lvl>
   </w:abstractNum>
+  <w:abstractNum w:abstractNumId="4" w15:restartNumberingAfterBreak="0">
+    <w:nsid w:val="75910140"/>
+    <w:multiLevelType w:val="hybridMultilevel"/>
+    <w:tmpl w:val="C6BA7DF4"/>
+    <w:lvl w:ilvl="0" w:tplc="04090019">
+      <w:start w:val="1"/>
+      <w:numFmt w:val="lowerLetter"/>
+      <w:lvlText w:val="%1."/>
+      <w:lvlJc w:val="left"/>
+      <w:pPr>
+        <w:ind w:left="720" w:hanging="360"/>
+      </w:pPr>
+      <w:rPr>
+        <w:rFonts w:hint="default"/>
+      </w:rPr>
+    </w:lvl>
+    <w:lvl w:ilvl="1" w:tplc="04090019">
+      <w:start w:val="1"/>
+      <w:numFmt w:val="lowerLetter"/>
+      <w:lvlText w:val="%2."/>
+      <w:lvlJc w:val="left"/>
+      <w:pPr>
+        <w:ind w:left="1440" w:hanging="360"/>
+      </w:pPr>
+    </w:lvl>
+    <w:lvl w:ilvl="2" w:tplc="0409001B" w:tentative="1">
+      <w:start w:val="1"/>
+      <w:numFmt w:val="lowerRoman"/>
+      <w:lvlText w:val="%3."/>
+      <w:lvlJc w:val="right"/>
+      <w:pPr>
+        <w:ind w:left="2160" w:hanging="180"/>
+      </w:pPr>
+    </w:lvl>
+    <w:lvl w:ilvl="3" w:tplc="0409000F" w:tentative="1">
+      <w:start w:val="1"/>
+      <w:numFmt w:val="decimal"/>
+      <w:lvlText w:val="%4."/>
+      <w:lvlJc w:val="left"/>
+      <w:pPr>
+        <w:ind w:left="2880" w:hanging="360"/>
+      </w:pPr>
+    </w:lvl>
+    <w:lvl w:ilvl="4" w:tplc="04090019" w:tentative="1">
+      <w:start w:val="1"/>
+      <w:numFmt w:val="lowerLetter"/>
+      <w:lvlText w:val="%5."/>
+      <w:lvlJc w:val="left"/>
+      <w:pPr>
+        <w:ind w:left="3600" w:hanging="360"/>
+      </w:pPr>
+    </w:lvl>
+    <w:lvl w:ilvl="5" w:tplc="0409001B" w:tentative="1">
+      <w:start w:val="1"/>
+      <w:numFmt w:val="lowerRoman"/>
+      <w:lvlText w:val="%6."/>
+      <w:lvlJc w:val="right"/>
+      <w:pPr>
+        <w:ind w:left="4320" w:hanging="180"/>
+      </w:pPr>
+    </w:lvl>
+    <w:lvl w:ilvl="6" w:tplc="0409000F" w:tentative="1">
+      <w:start w:val="1"/>
+      <w:numFmt w:val="decimal"/>
+      <w:lvlText w:val="%7."/>
+      <w:lvlJc w:val="left"/>
+      <w:pPr>
+        <w:ind w:left="5040" w:hanging="360"/>
+      </w:pPr>
+    </w:lvl>
+    <w:lvl w:ilvl="7" w:tplc="04090019" w:tentative="1">
+      <w:start w:val="1"/>
+      <w:numFmt w:val="lowerLetter"/>
+      <w:lvlText w:val="%8."/>
+      <w:lvlJc w:val="left"/>
+      <w:pPr>
+        <w:ind w:left="5760" w:hanging="360"/>
+      </w:pPr>
+    </w:lvl>
+    <w:lvl w:ilvl="8" w:tplc="0409001B" w:tentative="1">
+      <w:start w:val="1"/>
+      <w:numFmt w:val="lowerRoman"/>
+      <w:lvlText w:val="%9."/>
+      <w:lvlJc w:val="right"/>
+      <w:pPr>
+        <w:ind w:left="6480" w:hanging="180"/>
+      </w:pPr>
+    </w:lvl>
+  </w:abstractNum>
   <w:num w:numId="1" w16cid:durableId="2015180570">
-    <w:abstractNumId w:val="1"/>
+    <w:abstractNumId w:val="3"/>
   </w:num>
   <w:num w:numId="2" w16cid:durableId="715356103">
     <w:abstractNumId w:val="0"/>
+  </w:num>
+  <w:num w:numId="3" w16cid:durableId="1622372184">
+    <w:abstractNumId w:val="2"/>
+  </w:num>
+  <w:num w:numId="4" w16cid:durableId="875585275">
+    <w:abstractNumId w:val="1"/>
+  </w:num>
+  <w:num w:numId="5" w16cid:durableId="256794559">
+    <w:abstractNumId w:val="4"/>
   </w:num>
 </w:numbering>
 </file>
 
 <file path=word/styles.xml><?xml version="1.0" encoding="utf-8"?>
-<w:styles xmlns:mc="http://schemas.openxmlformats.org/markup-compatibility/2006" xmlns:r="http://schemas.openxmlformats.org/officeDocument/2006/relationships" xmlns:w="http://schemas.openxmlformats.org/wordprocessingml/2006/main" xmlns:w14="http://schemas.microsoft.com/office/word/2010/wordml" xmlns:w15="http://schemas.microsoft.com/office/word/2012/wordml" xmlns:w16cex="http://schemas.microsoft.com/office/word/2018/wordml/cex" xmlns:w16cid="http://schemas.microsoft.com/office/word/2016/wordml/cid" xmlns:w16="http://schemas.microsoft.com/office/word/2018/wordml" xmlns:w16du="http://schemas.microsoft.com/office/word/2023/wordml/word16du" xmlns:w16sdtdh="http://schemas.microsoft.com/office/word/2020/wordml/sdtdatahash" xmlns:w16se="http://schemas.microsoft.com/office/word/2015/wordml/symex" mc:Ignorable="w14 w15 w16se w16cid w16 w16cex w16sdtdh w16du">
+<w:styles xmlns:mc="http://schemas.openxmlformats.org/markup-compatibility/2006" xmlns:r="http://schemas.openxmlformats.org/officeDocument/2006/relationships" xmlns:w="http://schemas.openxmlformats.org/wordprocessingml/2006/main" xmlns:w14="http://schemas.microsoft.com/office/word/2010/wordml" xmlns:w15="http://schemas.microsoft.com/office/word/2012/wordml" xmlns:w16cex="http://schemas.microsoft.com/office/word/2018/wordml/cex" xmlns:w16cid="http://schemas.microsoft.com/office/word/2016/wordml/cid" xmlns:w16="http://schemas.microsoft.com/office/word/2018/wordml" xmlns:w16sdtdh="http://schemas.microsoft.com/office/word/2020/wordml/sdtdatahash" xmlns:w16se="http://schemas.microsoft.com/office/word/2015/wordml/symex" mc:Ignorable="w14 w15 w16se w16cid w16 w16cex w16sdtdh">
   <w:docDefaults>
     <w:rPrDefault>
       <w:rPr>

</xml_diff>